<commit_message>
fixed some bugs on doc generation
</commit_message>
<xml_diff>
--- a/backend/templates/proposal_it_task.docx
+++ b/backend/templates/proposal_it_task.docx
@@ -1881,8 +1881,12 @@
     </w:p>
     <w:p>
       <w:pPr>
-        <w:pStyle w:val="Heading1"/>
-        <w:jc w:val="both"/>
+        <w:rPr>
+          <w:rFonts w:ascii="Lucida Sans Unicode" w:hAnsi="Lucida Sans Unicode"/>
+          <w:caps/>
+          <w:sz w:val="28"/>
+          <w:szCs w:val="18"/>
+        </w:rPr>
       </w:pPr>
       <w:r>
         <w:rPr>
@@ -1896,27 +1900,41 @@
       <w:bookmarkStart w:id="4" w:name="_Toc188352055"/>
       <w:bookmarkStart w:id="5" w:name="_Toc200476861"/>
       <w:bookmarkEnd w:id="4"/>
-      <w:r>
+    </w:p>
+    <w:p>
+      <w:pPr>
+        <w:spacing w:after="160" w:line="259" w:lineRule="auto"/>
+        <w:rPr>
+          <w:rFonts w:ascii="Lucida Sans Unicode" w:hAnsi="Lucida Sans Unicode"/>
+          <w:caps/>
+          <w:sz w:val="28"/>
+          <w:szCs w:val="18"/>
+        </w:rPr>
+      </w:pPr>
+      <w:r>
+        <w:rPr>
+          <w:rFonts w:ascii="Lucida Sans Unicode" w:hAnsi="Lucida Sans Unicode"/>
+          <w:caps/>
+          <w:sz w:val="28"/>
+          <w:szCs w:val="18"/>
+        </w:rPr>
+        <w:br w:type="page"/>
+      </w:r>
+    </w:p>
+    <w:p>
+      <w:pPr>
+        <w:pStyle w:val="Heading1"/>
+        <w:jc w:val="both"/>
+      </w:pPr>
+      <w:r>
+        <w:lastRenderedPageBreak/>
         <w:t>Profilo aziendale</w:t>
       </w:r>
       <w:bookmarkEnd w:id="5"/>
     </w:p>
     <w:p>
-      <w:proofErr w:type="spellStart"/>
-      <w:r>
-        <w:t>Arsenalia</w:t>
-      </w:r>
-      <w:proofErr w:type="spellEnd"/>
-      <w:r>
-        <w:t xml:space="preserve"> Digital è la divisione di </w:t>
-      </w:r>
-      <w:proofErr w:type="spellStart"/>
-      <w:r>
-        <w:t>Arsenalia</w:t>
-      </w:r>
-      <w:proofErr w:type="spellEnd"/>
-      <w:r>
-        <w:t xml:space="preserve"> dedicata alla Customer e Brand Experience. Nata dalla fusione delle precedenti esperienze nel mondo della comunicazione e della creatività delle agenzie Vulcano, Pallino e </w:t>
+      <w:r>
+        <w:t xml:space="preserve">Arsenalia Digital è la divisione di Arsenalia dedicata alla Customer e Brand Experience. Nata dalla fusione delle precedenti esperienze nel mondo della comunicazione e della creatività delle agenzie Vulcano, Pallino e </w:t>
       </w:r>
       <w:proofErr w:type="spellStart"/>
       <w:r>
@@ -1942,15 +1960,7 @@
     </w:p>
     <w:p>
       <w:r>
-        <w:t xml:space="preserve">Grazie alla collaborazione con le altre divisioni di </w:t>
-      </w:r>
-      <w:proofErr w:type="spellStart"/>
-      <w:r>
-        <w:t>Arsenalia</w:t>
-      </w:r>
-      <w:proofErr w:type="spellEnd"/>
-      <w:r>
-        <w:t xml:space="preserve">, </w:t>
+        <w:t xml:space="preserve">Grazie alla collaborazione con le altre divisioni di Arsenalia, </w:t>
       </w:r>
       <w:proofErr w:type="gramStart"/>
       <w:r>
@@ -2119,7 +2129,6 @@
     <w:p>
       <w:pPr>
         <w:pStyle w:val="ElencoPuntato"/>
-        <w:jc w:val="both"/>
         <w:rPr>
           <w:highlight w:val="yellow"/>
         </w:rPr>
@@ -2136,7 +2145,6 @@
     <w:p>
       <w:pPr>
         <w:pStyle w:val="ElencoPuntato"/>
-        <w:jc w:val="both"/>
       </w:pPr>
     </w:p>
     <w:p>
@@ -2252,6 +2260,7 @@
       </w:pPr>
       <w:bookmarkStart w:id="15" w:name="_Toc200476866"/>
       <w:r>
+        <w:lastRenderedPageBreak/>
         <w:t>Prerequisiti ed esclusioni</w:t>
       </w:r>
       <w:bookmarkEnd w:id="15"/>
@@ -2267,7 +2276,6 @@
     <w:p>
       <w:pPr>
         <w:pStyle w:val="ElencoPuntato"/>
-        <w:jc w:val="both"/>
       </w:pPr>
       <w:r>
         <w:t>La firma della presente Offerta e delle Condizioni Generali di Contratto per avvio dei lavori.</w:t>
@@ -2276,7 +2284,6 @@
     <w:p>
       <w:pPr>
         <w:pStyle w:val="ElencoPuntato"/>
-        <w:jc w:val="both"/>
         <w:rPr>
           <w:highlight w:val="yellow"/>
         </w:rPr>
@@ -2325,7 +2332,6 @@
     <w:p>
       <w:pPr>
         <w:pStyle w:val="ElencoPuntato"/>
-        <w:jc w:val="both"/>
         <w:rPr>
           <w:highlight w:val="yellow"/>
         </w:rPr>
@@ -2354,7 +2360,6 @@
     <w:p>
       <w:pPr>
         <w:pStyle w:val="ElencoPuntato"/>
-        <w:jc w:val="both"/>
         <w:rPr>
           <w:highlight w:val="yellow"/>
         </w:rPr>
@@ -2369,7 +2374,6 @@
     <w:p>
       <w:pPr>
         <w:pStyle w:val="ElencoPuntato"/>
-        <w:jc w:val="both"/>
         <w:rPr>
           <w:highlight w:val="yellow"/>
         </w:rPr>
@@ -2442,31 +2446,21 @@
     <w:p>
       <w:pPr>
         <w:pStyle w:val="ElencoPuntato"/>
-        <w:jc w:val="both"/>
-        <w:rPr>
-          <w:szCs w:val="22"/>
-        </w:rPr>
-      </w:pPr>
-      <w:r>
-        <w:rPr>
-          <w:szCs w:val="22"/>
-        </w:rPr>
+      </w:pPr>
+      <w:r>
         <w:t>Interazioni oltre la seconda o decorsi i termini di richiesta</w:t>
       </w:r>
     </w:p>
     <w:p>
       <w:pPr>
         <w:pStyle w:val="ElencoPuntato"/>
-        <w:jc w:val="both"/>
         <w:rPr>
-          <w:szCs w:val="22"/>
           <w:highlight w:val="yellow"/>
         </w:rPr>
       </w:pPr>
       <w:proofErr w:type="spellStart"/>
       <w:r>
         <w:rPr>
-          <w:szCs w:val="22"/>
           <w:highlight w:val="yellow"/>
         </w:rPr>
         <w:t>XxX</w:t>
@@ -2476,15 +2470,8 @@
     <w:p>
       <w:pPr>
         <w:pStyle w:val="ElencoPuntato"/>
-        <w:jc w:val="both"/>
-        <w:rPr>
-          <w:szCs w:val="22"/>
-        </w:rPr>
-      </w:pPr>
-      <w:r>
-        <w:rPr>
-          <w:szCs w:val="22"/>
-        </w:rPr>
+      </w:pPr>
+      <w:r>
         <w:t>In generale tutto ciò che non è esplicitamente specificato nella presente Offerta</w:t>
       </w:r>
     </w:p>
@@ -2501,7 +2488,6 @@
       <w:bookmarkEnd w:id="9"/>
       <w:bookmarkEnd w:id="10"/>
       <w:r>
-        <w:lastRenderedPageBreak/>
         <w:t>Durata</w:t>
       </w:r>
       <w:bookmarkEnd w:id="16"/>
@@ -2554,10 +2540,7 @@
       </w:r>
       <w:proofErr w:type="spellEnd"/>
       <w:r>
-        <w:t xml:space="preserve">} a </w:t>
-      </w:r>
-      <w:r>
-        <w:t>{</w:t>
+        <w:t>} a {</w:t>
       </w:r>
       <w:proofErr w:type="spellStart"/>
       <w:r>
@@ -2571,13 +2554,7 @@
       </w:r>
       <w:proofErr w:type="spellEnd"/>
       <w:r>
-        <w:t>}</w:t>
-      </w:r>
-      <w:r>
-        <w:t xml:space="preserve"> stimando una possibile fine dei lavori ilo </w:t>
-      </w:r>
-      <w:r>
-        <w:t>{</w:t>
+        <w:t>} stimando una possibile fine dei lavori ilo {</w:t>
       </w:r>
       <w:proofErr w:type="spellStart"/>
       <w:r>
@@ -2653,6 +2630,7 @@
       </w:pPr>
       <w:bookmarkStart w:id="20" w:name="_Toc200476868"/>
       <w:r>
+        <w:lastRenderedPageBreak/>
         <w:t>Quotazione economica delle attività</w:t>
       </w:r>
       <w:bookmarkEnd w:id="17"/>
@@ -2849,45 +2827,24 @@
     <w:p>
       <w:pPr>
         <w:pStyle w:val="ElencoPuntato"/>
-        <w:jc w:val="both"/>
-        <w:rPr>
-          <w:szCs w:val="22"/>
-        </w:rPr>
-      </w:pPr>
-      <w:r>
-        <w:rPr>
-          <w:szCs w:val="22"/>
-        </w:rPr>
+      </w:pPr>
+      <w:r>
         <w:t>cambiamento dei requisiti o del numero degli oggetti di consegna richiesti;</w:t>
       </w:r>
     </w:p>
     <w:p>
       <w:pPr>
         <w:pStyle w:val="ElencoPuntato"/>
-        <w:jc w:val="both"/>
-        <w:rPr>
-          <w:szCs w:val="22"/>
-        </w:rPr>
-      </w:pPr>
-      <w:r>
-        <w:rPr>
-          <w:szCs w:val="22"/>
-        </w:rPr>
+      </w:pPr>
+      <w:r>
         <w:t>richieste di attività non esplicitamente citate;</w:t>
       </w:r>
     </w:p>
     <w:p>
       <w:pPr>
         <w:pStyle w:val="ElencoPuntato"/>
-        <w:jc w:val="both"/>
-        <w:rPr>
-          <w:szCs w:val="22"/>
-        </w:rPr>
-      </w:pPr>
-      <w:r>
-        <w:rPr>
-          <w:szCs w:val="22"/>
-        </w:rPr>
+      </w:pPr>
+      <w:r>
         <w:t>impossibilità da parte del cliente di rispettare i prerequisiti o la fornitura di materiale o le tempistiche di iterazione/feedback comportando una variazione temporale rispetto alle consegne</w:t>
       </w:r>
     </w:p>
@@ -2899,9 +2856,6 @@
     <w:p>
       <w:pPr>
         <w:jc w:val="both"/>
-        <w:rPr>
-          <w:ins w:id="21" w:author="Giovanna Toti" w:date="2025-01-23T14:25:00Z" w16du:dateUtc="2025-01-23T13:25:00Z"/>
-        </w:rPr>
       </w:pPr>
       <w:r>
         <w:t xml:space="preserve">Ogni variazione sarà soggetta a Change Request e verrà effettuata solo a fronte di accordo </w:t>
@@ -2929,11 +2883,7 @@
         <w:t>Arsenalia Digital</w:t>
       </w:r>
       <w:r>
-        <w:t xml:space="preserve"> di Venezia Marghera. </w:t>
-      </w:r>
-      <w:commentRangeStart w:id="22"/>
-      <w:r>
-        <w:t xml:space="preserve">Per le trasferte richieste dal Cliente presso la propria sede in territorio italiano il Fornitore applicherà per ogni consulente una tariffa forfait pari ad Euro </w:t>
+        <w:t xml:space="preserve"> di Venezia Marghera. Per le trasferte richieste dal Cliente presso la propria sede in territorio italiano il Fornitore applicherà per ogni consulente una tariffa forfait pari ad Euro </w:t>
       </w:r>
       <w:r>
         <w:rPr>
@@ -2950,22 +2900,12 @@
       <w:r>
         <w:t>sono esclusi dalla tariffa forfait e saranno oggetto di separato rimborso.</w:t>
       </w:r>
-      <w:commentRangeEnd w:id="22"/>
-      <w:r>
-        <w:rPr>
-          <w:rStyle w:val="CommentReference"/>
-          <w:rFonts w:ascii="Lucida Sans Unicode" w:eastAsiaTheme="minorEastAsia" w:hAnsi="Lucida Sans Unicode" w:cstheme="minorBidi"/>
-          <w:lang w:val="en-US"/>
-        </w:rPr>
-        <w:commentReference w:id="22"/>
-      </w:r>
     </w:p>
     <w:p>
       <w:pPr>
         <w:jc w:val="both"/>
       </w:pPr>
       <w:r>
-        <w:lastRenderedPageBreak/>
         <w:t>Altre spese</w:t>
       </w:r>
       <w:r>
@@ -2995,7 +2935,7 @@
       <w:pPr>
         <w:pStyle w:val="Heading2"/>
       </w:pPr>
-      <w:bookmarkStart w:id="23" w:name="_Toc200476869"/>
+      <w:bookmarkStart w:id="21" w:name="_Toc200476869"/>
       <w:r>
         <w:t xml:space="preserve">Condizioni di </w:t>
       </w:r>
@@ -3005,7 +2945,7 @@
       <w:r>
         <w:t>pagamento</w:t>
       </w:r>
-      <w:bookmarkEnd w:id="23"/>
+      <w:bookmarkEnd w:id="21"/>
     </w:p>
     <w:p>
       <w:pPr>
@@ -3115,9 +3055,9 @@
                 <w:sz w:val="20"/>
                 <w:szCs w:val="20"/>
               </w:rPr>
-              <w:t>${</w:t>
+              <w:t>{#billing_</w:t>
             </w:r>
-            <w:proofErr w:type="spellStart"/>
+            <w:proofErr w:type="gramStart"/>
             <w:r>
               <w:rPr>
                 <w:rFonts w:ascii="Nirmala UI" w:hAnsi="Nirmala UI" w:cs="Nirmala UI"/>
@@ -3126,9 +3066,9 @@
                 <w:sz w:val="20"/>
                 <w:szCs w:val="20"/>
               </w:rPr>
-              <w:t>tranche_text</w:t>
+              <w:t>tranches}{</w:t>
             </w:r>
-            <w:proofErr w:type="spellEnd"/>
+            <w:proofErr w:type="gramEnd"/>
             <w:r>
               <w:rPr>
                 <w:rFonts w:ascii="Nirmala UI" w:hAnsi="Nirmala UI" w:cs="Nirmala UI"/>
@@ -3137,7 +3077,7 @@
                 <w:sz w:val="20"/>
                 <w:szCs w:val="20"/>
               </w:rPr>
-              <w:t>}</w:t>
+              <w:t>text}</w:t>
             </w:r>
           </w:p>
         </w:tc>
@@ -3162,7 +3102,7 @@
                 <w:sz w:val="20"/>
                 <w:szCs w:val="20"/>
               </w:rPr>
-              <w:t>${</w:t>
+              <w:t>{</w:t>
             </w:r>
             <w:proofErr w:type="spellStart"/>
             <w:r>
@@ -3171,7 +3111,43 @@
                 <w:sz w:val="20"/>
                 <w:szCs w:val="20"/>
               </w:rPr>
-              <w:t>tranche_value</w:t>
+              <w:t>value_</w:t>
+            </w:r>
+            <w:proofErr w:type="gramStart"/>
+            <w:r>
+              <w:rPr>
+                <w:rFonts w:ascii="Nirmala UI" w:hAnsi="Nirmala UI" w:cs="Nirmala UI"/>
+                <w:sz w:val="20"/>
+                <w:szCs w:val="20"/>
+              </w:rPr>
+              <w:t>formatted</w:t>
+            </w:r>
+            <w:proofErr w:type="spellEnd"/>
+            <w:r>
+              <w:rPr>
+                <w:rFonts w:ascii="Nirmala UI" w:hAnsi="Nirmala UI" w:cs="Nirmala UI"/>
+                <w:sz w:val="20"/>
+                <w:szCs w:val="20"/>
+              </w:rPr>
+              <w:t>}{</w:t>
+            </w:r>
+            <w:proofErr w:type="gramEnd"/>
+            <w:r>
+              <w:rPr>
+                <w:rFonts w:ascii="Nirmala UI" w:hAnsi="Nirmala UI" w:cs="Nirmala UI"/>
+                <w:sz w:val="20"/>
+                <w:szCs w:val="20"/>
+              </w:rPr>
+              <w:t>/</w:t>
+            </w:r>
+            <w:proofErr w:type="spellStart"/>
+            <w:r>
+              <w:rPr>
+                <w:rFonts w:ascii="Nirmala UI" w:hAnsi="Nirmala UI" w:cs="Nirmala UI"/>
+                <w:sz w:val="20"/>
+                <w:szCs w:val="20"/>
+              </w:rPr>
+              <w:t>billing_tranches</w:t>
             </w:r>
             <w:proofErr w:type="spellEnd"/>
             <w:r>
@@ -3265,6 +3241,7 @@
                 <w:sz w:val="20"/>
                 <w:szCs w:val="20"/>
               </w:rPr>
+              <w:lastRenderedPageBreak/>
               <w:t>Lotti</w:t>
             </w:r>
           </w:p>
@@ -3511,9 +3488,6 @@
         <w:t xml:space="preserve">Il pagamento delle fatture di servizi e rimborsi spese viene richiesto a </w:t>
       </w:r>
       <w:r>
-        <w:t>$</w:t>
-      </w:r>
-      <w:r>
         <w:t>{</w:t>
       </w:r>
       <w:proofErr w:type="spellStart"/>
@@ -3526,6 +3500,9 @@
       </w:r>
       <w:r>
         <w:t xml:space="preserve"> </w:t>
+      </w:r>
+      <w:r>
+        <w:t xml:space="preserve">giorni </w:t>
       </w:r>
       <w:r>
         <w:t>dalla data della fattura.</w:t>
@@ -3546,11 +3523,11 @@
         <w:pStyle w:val="Heading3"/>
         <w:jc w:val="both"/>
       </w:pPr>
-      <w:bookmarkStart w:id="24" w:name="_Toc200476870"/>
+      <w:bookmarkStart w:id="22" w:name="_Toc200476870"/>
       <w:r>
         <w:t>Change Requests</w:t>
       </w:r>
-      <w:bookmarkEnd w:id="24"/>
+      <w:bookmarkEnd w:id="22"/>
     </w:p>
     <w:p>
       <w:pPr>
@@ -4086,11 +4063,7 @@
         <w:jc w:val="both"/>
       </w:pPr>
       <w:r>
-        <w:t xml:space="preserve">Le tariffe si riferiscono ad una giornata di lavoro di otto ore di una risorsa professionale, in giorni lavorativi ed in orario lavorativo standard (9:00-13:00/14:00-18:00). Attività concordate </w:t>
-      </w:r>
-      <w:r>
-        <w:lastRenderedPageBreak/>
-        <w:t>fuori orario o in giornate festive (sabato, domeniche, altre festività) saranno soggette a maggiorazione del 50%. L’unità minima di intervento si intende essere la mezza giornata (quattro ore).</w:t>
+        <w:t>Le tariffe si riferiscono ad una giornata di lavoro di otto ore di una risorsa professionale, in giorni lavorativi ed in orario lavorativo standard (9:00-13:00/14:00-18:00). Attività concordate fuori orario o in giornate festive (sabato, domeniche, altre festività) saranno soggette a maggiorazione del 50%. L’unità minima di intervento si intende essere la mezza giornata (quattro ore).</w:t>
       </w:r>
     </w:p>
     <w:p>
@@ -4101,9 +4074,6 @@
         <w:t xml:space="preserve">La fatturazione delle Change Requests avverrà alla fine del mese in cui la relativa attività è stata erogata, con pagamento a </w:t>
       </w:r>
       <w:r>
-        <w:t>$</w:t>
-      </w:r>
-      <w:r>
         <w:t>{</w:t>
       </w:r>
       <w:proofErr w:type="spellStart"/>
@@ -4116,6 +4086,9 @@
       </w:r>
       <w:r>
         <w:t xml:space="preserve"> </w:t>
+      </w:r>
+      <w:r>
+        <w:t xml:space="preserve">giorni </w:t>
       </w:r>
       <w:r>
         <w:t>data fattura.</w:t>
@@ -4164,12 +4137,12 @@
         <w:pStyle w:val="Heading1"/>
         <w:jc w:val="both"/>
       </w:pPr>
-      <w:bookmarkStart w:id="25" w:name="_Toc200476871"/>
+      <w:bookmarkStart w:id="23" w:name="_Toc200476871"/>
       <w:r>
         <w:lastRenderedPageBreak/>
         <w:t>Lettera d’incarico</w:t>
       </w:r>
-      <w:bookmarkEnd w:id="25"/>
+      <w:bookmarkEnd w:id="23"/>
     </w:p>
     <w:tbl>
       <w:tblPr>
@@ -4405,18 +4378,31 @@
       <w:pPr>
         <w:jc w:val="both"/>
         <w:rPr>
-          <w:ins w:id="26" w:author="Giovanna Toti" w:date="2025-01-23T14:31:00Z" w16du:dateUtc="2025-01-23T13:31:00Z"/>
+          <w:b/>
+          <w:bCs/>
         </w:rPr>
       </w:pPr>
       <w:r>
+        <w:rPr>
+          <w:b/>
+          <w:bCs/>
+        </w:rPr>
         <w:t>{</w:t>
       </w:r>
       <w:proofErr w:type="spellStart"/>
       <w:r>
+        <w:rPr>
+          <w:b/>
+          <w:bCs/>
+        </w:rPr>
         <w:t>title</w:t>
       </w:r>
       <w:proofErr w:type="spellEnd"/>
       <w:r>
+        <w:rPr>
+          <w:b/>
+          <w:bCs/>
+        </w:rPr>
         <w:t>}</w:t>
       </w:r>
     </w:p>
@@ -4688,20 +4674,14 @@
     </w:p>
     <w:p>
       <w:pPr>
-        <w:pStyle w:val="heading10"/>
-        <w:jc w:val="both"/>
-      </w:pPr>
-    </w:p>
-    <w:p>
-      <w:pPr>
         <w:jc w:val="both"/>
       </w:pPr>
     </w:p>
     <w:sectPr>
-      <w:headerReference w:type="even" r:id="rId15"/>
-      <w:headerReference w:type="default" r:id="rId16"/>
-      <w:footerReference w:type="even" r:id="rId17"/>
-      <w:footerReference w:type="default" r:id="rId18"/>
+      <w:headerReference w:type="even" r:id="rId11"/>
+      <w:headerReference w:type="default" r:id="rId12"/>
+      <w:footerReference w:type="even" r:id="rId13"/>
+      <w:footerReference w:type="default" r:id="rId14"/>
       <w:pgSz w:w="11906" w:h="16838"/>
       <w:pgMar w:top="629" w:right="1559" w:bottom="1134" w:left="1418" w:header="629" w:footer="142" w:gutter="0"/>
       <w:cols w:space="708"/>
@@ -4709,50 +4689,6 @@
     </w:sectPr>
   </w:body>
 </w:document>
-</file>
-
-<file path=word/comments.xml><?xml version="1.0" encoding="utf-8"?>
-<w:comments xmlns:wpc="http://schemas.microsoft.com/office/word/2010/wordprocessingCanvas" xmlns:cx="http://schemas.microsoft.com/office/drawing/2014/chartex" xmlns:cx1="http://schemas.microsoft.com/office/drawing/2015/9/8/chartex" xmlns:cx2="http://schemas.microsoft.com/office/drawing/2015/10/21/chartex" xmlns:cx3="http://schemas.microsoft.com/office/drawing/2016/5/9/chartex" xmlns:cx4="http://schemas.microsoft.com/office/drawing/2016/5/10/chartex" xmlns:cx5="http://schemas.microsoft.com/office/drawing/2016/5/11/chartex" xmlns:cx6="http://schemas.microsoft.com/office/drawing/2016/5/12/chartex" xmlns:cx7="http://schemas.microsoft.com/office/drawing/2016/5/13/chartex" xmlns:cx8="http://schemas.microsoft.com/office/drawing/2016/5/14/chartex" xmlns:mc="http://schemas.openxmlformats.org/markup-compatibility/2006" xmlns:aink="http://schemas.microsoft.com/office/drawing/2016/ink" xmlns:am3d="http://schemas.microsoft.com/office/drawing/2017/model3d" xmlns:o="urn:schemas-microsoft-com:office:office" xmlns:oel="http://schemas.microsoft.com/office/2019/extlst" xmlns:r="http://schemas.openxmlformats.org/officeDocument/2006/relationships" xmlns:m="http://schemas.openxmlformats.org/officeDocument/2006/math" xmlns:v="urn:schemas-microsoft-com:vml" xmlns:wp14="http://schemas.microsoft.com/office/word/2010/wordprocessingDrawing" xmlns:wp="http://schemas.openxmlformats.org/drawingml/2006/wordprocessingDrawing" xmlns:w10="urn:schemas-microsoft-com:office:word" xmlns:w="http://schemas.openxmlformats.org/wordprocessingml/2006/main" xmlns:w14="http://schemas.microsoft.com/office/word/2010/wordml" xmlns:w15="http://schemas.microsoft.com/office/word/2012/wordml" xmlns:w16cex="http://schemas.microsoft.com/office/word/2018/wordml/cex" xmlns:w16cid="http://schemas.microsoft.com/office/word/2016/wordml/cid" xmlns:w16="http://schemas.microsoft.com/office/word/2018/wordml" xmlns:w16du="http://schemas.microsoft.com/office/word/2023/wordml/word16du" xmlns:w16sdtdh="http://schemas.microsoft.com/office/word/2020/wordml/sdtdatahash" xmlns:w16sdtfl="http://schemas.microsoft.com/office/word/2024/wordml/sdtformatlock" xmlns:w16se="http://schemas.microsoft.com/office/word/2015/wordml/symex" xmlns:wpg="http://schemas.microsoft.com/office/word/2010/wordprocessingGroup" xmlns:wpi="http://schemas.microsoft.com/office/word/2010/wordprocessingInk" xmlns:wne="http://schemas.microsoft.com/office/word/2006/wordml" xmlns:wps="http://schemas.microsoft.com/office/word/2010/wordprocessingShape" mc:Ignorable="w14 w15 w16se w16cid w16 w16cex w16sdtdh w16sdtfl w16du wp14">
-  <w:comment w:id="22" w:author="Giovanna Toti" w:date="2025-01-23T14:28:00Z" w:initials="GT">
-    <w:p>
-      <w:r>
-        <w:rPr>
-          <w:rStyle w:val="CommentReference"/>
-        </w:rPr>
-        <w:annotationRef/>
-      </w:r>
-      <w:r>
-        <w:rPr>
-          <w:rFonts w:ascii="Lucida Sans Unicode" w:eastAsiaTheme="minorEastAsia" w:hAnsi="Lucida Sans Unicode" w:cstheme="minorBidi"/>
-          <w:color w:val="000000"/>
-          <w:sz w:val="20"/>
-          <w:szCs w:val="20"/>
-          <w:lang w:val="en-US"/>
-        </w:rPr>
-        <w:t>Verificare applicabilità di volta in volta. É possibile concordare un nr. massimo di trasferte incluse specificando la sede e prevedere che ulteriori richieste di trasferta siano soggette ala tariffa concordata</w:t>
-      </w:r>
-    </w:p>
-    <w:p/>
-  </w:comment>
-</w:comments>
-</file>
-
-<file path=word/commentsExtended.xml><?xml version="1.0" encoding="utf-8"?>
-<w15:commentsEx xmlns:wpc="http://schemas.microsoft.com/office/word/2010/wordprocessingCanvas" xmlns:cx="http://schemas.microsoft.com/office/drawing/2014/chartex" xmlns:cx1="http://schemas.microsoft.com/office/drawing/2015/9/8/chartex" xmlns:cx2="http://schemas.microsoft.com/office/drawing/2015/10/21/chartex" xmlns:cx3="http://schemas.microsoft.com/office/drawing/2016/5/9/chartex" xmlns:cx4="http://schemas.microsoft.com/office/drawing/2016/5/10/chartex" xmlns:cx5="http://schemas.microsoft.com/office/drawing/2016/5/11/chartex" xmlns:cx6="http://schemas.microsoft.com/office/drawing/2016/5/12/chartex" xmlns:cx7="http://schemas.microsoft.com/office/drawing/2016/5/13/chartex" xmlns:cx8="http://schemas.microsoft.com/office/drawing/2016/5/14/chartex" xmlns:mc="http://schemas.openxmlformats.org/markup-compatibility/2006" xmlns:aink="http://schemas.microsoft.com/office/drawing/2016/ink" xmlns:am3d="http://schemas.microsoft.com/office/drawing/2017/model3d" xmlns:o="urn:schemas-microsoft-com:office:office" xmlns:oel="http://schemas.microsoft.com/office/2019/extlst" xmlns:r="http://schemas.openxmlformats.org/officeDocument/2006/relationships" xmlns:m="http://schemas.openxmlformats.org/officeDocument/2006/math" xmlns:v="urn:schemas-microsoft-com:vml" xmlns:wp14="http://schemas.microsoft.com/office/word/2010/wordprocessingDrawing" xmlns:wp="http://schemas.openxmlformats.org/drawingml/2006/wordprocessingDrawing" xmlns:w10="urn:schemas-microsoft-com:office:word" xmlns:w="http://schemas.openxmlformats.org/wordprocessingml/2006/main" xmlns:w14="http://schemas.microsoft.com/office/word/2010/wordml" xmlns:w15="http://schemas.microsoft.com/office/word/2012/wordml" xmlns:w16cex="http://schemas.microsoft.com/office/word/2018/wordml/cex" xmlns:w16cid="http://schemas.microsoft.com/office/word/2016/wordml/cid" xmlns:w16="http://schemas.microsoft.com/office/word/2018/wordml" xmlns:w16du="http://schemas.microsoft.com/office/word/2023/wordml/word16du" xmlns:w16sdtdh="http://schemas.microsoft.com/office/word/2020/wordml/sdtdatahash" xmlns:w16sdtfl="http://schemas.microsoft.com/office/word/2024/wordml/sdtformatlock" xmlns:w16se="http://schemas.microsoft.com/office/word/2015/wordml/symex" xmlns:wpg="http://schemas.microsoft.com/office/word/2010/wordprocessingGroup" xmlns:wpi="http://schemas.microsoft.com/office/word/2010/wordprocessingInk" xmlns:wne="http://schemas.microsoft.com/office/word/2006/wordml" xmlns:wps="http://schemas.microsoft.com/office/word/2010/wordprocessingShape" mc:Ignorable="w14 w15 w16se w16cid w16 w16cex w16sdtdh w16sdtfl w16du wp14">
-  <w15:commentEx w15:paraId="214B1E44" w15:done="0"/>
-</w15:commentsEx>
-</file>
-
-<file path=word/commentsExtensible.xml><?xml version="1.0" encoding="utf-8"?>
-<w16cex:commentsExtensible xmlns:wpc="http://schemas.microsoft.com/office/word/2010/wordprocessingCanvas" xmlns:cx="http://schemas.microsoft.com/office/drawing/2014/chartex" xmlns:cx1="http://schemas.microsoft.com/office/drawing/2015/9/8/chartex" xmlns:cx2="http://schemas.microsoft.com/office/drawing/2015/10/21/chartex" xmlns:cx3="http://schemas.microsoft.com/office/drawing/2016/5/9/chartex" xmlns:cx4="http://schemas.microsoft.com/office/drawing/2016/5/10/chartex" xmlns:cx5="http://schemas.microsoft.com/office/drawing/2016/5/11/chartex" xmlns:cx6="http://schemas.microsoft.com/office/drawing/2016/5/12/chartex" xmlns:cx7="http://schemas.microsoft.com/office/drawing/2016/5/13/chartex" xmlns:cx8="http://schemas.microsoft.com/office/drawing/2016/5/14/chartex" xmlns:cr="http://schemas.microsoft.com/office/comments/2020/reactions" xmlns:mc="http://schemas.openxmlformats.org/markup-compatibility/2006" xmlns:aink="http://schemas.microsoft.com/office/drawing/2016/ink" xmlns:am3d="http://schemas.microsoft.com/office/drawing/2017/model3d" xmlns:o="urn:schemas-microsoft-com:office:office" xmlns:oel="http://schemas.microsoft.com/office/2019/extlst" xmlns:r="http://schemas.openxmlformats.org/officeDocument/2006/relationships" xmlns:m="http://schemas.openxmlformats.org/officeDocument/2006/math" xmlns:v="urn:schemas-microsoft-com:vml" xmlns:wp14="http://schemas.microsoft.com/office/word/2010/wordprocessingDrawing" xmlns:wp="http://schemas.openxmlformats.org/drawingml/2006/wordprocessingDrawing" xmlns:w10="urn:schemas-microsoft-com:office:word" xmlns:w="http://schemas.openxmlformats.org/wordprocessingml/2006/main" xmlns:w14="http://schemas.microsoft.com/office/word/2010/wordml" xmlns:w15="http://schemas.microsoft.com/office/word/2012/wordml" xmlns:w16cex="http://schemas.microsoft.com/office/word/2018/wordml/cex" xmlns:w16cid="http://schemas.microsoft.com/office/word/2016/wordml/cid" xmlns:w16="http://schemas.microsoft.com/office/word/2018/wordml" xmlns:w16du="http://schemas.microsoft.com/office/word/2023/wordml/word16du" xmlns:w16sdtdh="http://schemas.microsoft.com/office/word/2020/wordml/sdtdatahash" xmlns:w16sdtfl="http://schemas.microsoft.com/office/word/2024/wordml/sdtformatlock" xmlns:w16se="http://schemas.microsoft.com/office/word/2015/wordml/symex" xmlns:wpg="http://schemas.microsoft.com/office/word/2010/wordprocessingGroup" xmlns:wpi="http://schemas.microsoft.com/office/word/2010/wordprocessingInk" xmlns:wne="http://schemas.microsoft.com/office/word/2006/wordml" xmlns:wps="http://schemas.microsoft.com/office/word/2010/wordprocessingShape" mc:Ignorable="w14 w15 w16se w16cid w16 w16cex w16sdtdh w16sdtfl cr w16du wp14">
-  <w16cex:commentExtensible w16cex:durableId="744D3BFD" w16cex:dateUtc="2025-01-23T13:28:00Z"/>
-</w16cex:commentsExtensible>
-</file>
-
-<file path=word/commentsIds.xml><?xml version="1.0" encoding="utf-8"?>
-<w16cid:commentsIds xmlns:wpc="http://schemas.microsoft.com/office/word/2010/wordprocessingCanvas" xmlns:cx="http://schemas.microsoft.com/office/drawing/2014/chartex" xmlns:cx1="http://schemas.microsoft.com/office/drawing/2015/9/8/chartex" xmlns:cx2="http://schemas.microsoft.com/office/drawing/2015/10/21/chartex" xmlns:cx3="http://schemas.microsoft.com/office/drawing/2016/5/9/chartex" xmlns:cx4="http://schemas.microsoft.com/office/drawing/2016/5/10/chartex" xmlns:cx5="http://schemas.microsoft.com/office/drawing/2016/5/11/chartex" xmlns:cx6="http://schemas.microsoft.com/office/drawing/2016/5/12/chartex" xmlns:cx7="http://schemas.microsoft.com/office/drawing/2016/5/13/chartex" xmlns:cx8="http://schemas.microsoft.com/office/drawing/2016/5/14/chartex" xmlns:mc="http://schemas.openxmlformats.org/markup-compatibility/2006" xmlns:aink="http://schemas.microsoft.com/office/drawing/2016/ink" xmlns:am3d="http://schemas.microsoft.com/office/drawing/2017/model3d" xmlns:o="urn:schemas-microsoft-com:office:office" xmlns:oel="http://schemas.microsoft.com/office/2019/extlst" xmlns:r="http://schemas.openxmlformats.org/officeDocument/2006/relationships" xmlns:m="http://schemas.openxmlformats.org/officeDocument/2006/math" xmlns:v="urn:schemas-microsoft-com:vml" xmlns:wp14="http://schemas.microsoft.com/office/word/2010/wordprocessingDrawing" xmlns:wp="http://schemas.openxmlformats.org/drawingml/2006/wordprocessingDrawing" xmlns:w10="urn:schemas-microsoft-com:office:word" xmlns:w="http://schemas.openxmlformats.org/wordprocessingml/2006/main" xmlns:w14="http://schemas.microsoft.com/office/word/2010/wordml" xmlns:w15="http://schemas.microsoft.com/office/word/2012/wordml" xmlns:w16cex="http://schemas.microsoft.com/office/word/2018/wordml/cex" xmlns:w16cid="http://schemas.microsoft.com/office/word/2016/wordml/cid" xmlns:w16="http://schemas.microsoft.com/office/word/2018/wordml" xmlns:w16du="http://schemas.microsoft.com/office/word/2023/wordml/word16du" xmlns:w16sdtdh="http://schemas.microsoft.com/office/word/2020/wordml/sdtdatahash" xmlns:w16sdtfl="http://schemas.microsoft.com/office/word/2024/wordml/sdtformatlock" xmlns:w16se="http://schemas.microsoft.com/office/word/2015/wordml/symex" xmlns:wpg="http://schemas.microsoft.com/office/word/2010/wordprocessingGroup" xmlns:wpi="http://schemas.microsoft.com/office/word/2010/wordprocessingInk" xmlns:wne="http://schemas.microsoft.com/office/word/2006/wordml" xmlns:wps="http://schemas.microsoft.com/office/word/2010/wordprocessingShape" mc:Ignorable="w14 w15 w16se w16cid w16 w16cex w16sdtdh w16sdtfl w16du wp14">
-  <w16cid:commentId w16cid:paraId="214B1E44" w16cid:durableId="744D3BFD"/>
-</w16cid:commentsIds>
 </file>
 
 <file path=word/endnotes.xml><?xml version="1.0" encoding="utf-8"?>
@@ -5279,7 +5215,25 @@
         <w:sz w:val="15"/>
         <w:szCs w:val="15"/>
       </w:rPr>
-      <w:t>Numero offerta</w:t>
+      <w:t>{</w:t>
+    </w:r>
+    <w:proofErr w:type="spellStart"/>
+    <w:r>
+      <w:rPr>
+        <w:color w:val="00B0F0"/>
+        <w:sz w:val="15"/>
+        <w:szCs w:val="15"/>
+      </w:rPr>
+      <w:t>proposal_code</w:t>
+    </w:r>
+    <w:proofErr w:type="spellEnd"/>
+    <w:r>
+      <w:rPr>
+        <w:color w:val="00B0F0"/>
+        <w:sz w:val="15"/>
+        <w:szCs w:val="15"/>
+      </w:rPr>
+      <w:t>}</w:t>
     </w:r>
     <w:r>
       <w:rPr>
@@ -6068,7 +6022,6 @@
               <w:lang w:val="it-IT"/>
             </w:rPr>
           </w:pPr>
-          <w:proofErr w:type="spellStart"/>
           <w:r>
             <w:rPr>
               <w:rFonts w:eastAsia="Microsoft GothicNeo" w:cs="Microsoft GothicNeo"/>
@@ -6078,19 +6031,7 @@
               <w:szCs w:val="15"/>
               <w:lang w:val="it-IT"/>
             </w:rPr>
-            <w:t>Arsenalia</w:t>
-          </w:r>
-          <w:proofErr w:type="spellEnd"/>
-          <w:r>
-            <w:rPr>
-              <w:rFonts w:eastAsia="Microsoft GothicNeo" w:cs="Microsoft GothicNeo"/>
-              <w:color w:val="009FDD"/>
-              <w:spacing w:val="-2"/>
-              <w:sz w:val="15"/>
-              <w:szCs w:val="15"/>
-              <w:lang w:val="it-IT"/>
-            </w:rPr>
-            <w:t xml:space="preserve"> Digital </w:t>
+            <w:t xml:space="preserve">Arsenalia Digital </w:t>
           </w:r>
           <w:proofErr w:type="spellStart"/>
           <w:r>
@@ -9036,8 +8977,8 @@
   <w:abstractNum w:abstractNumId="32" w15:restartNumberingAfterBreak="0">
     <w:nsid w:val="698721DE"/>
     <w:multiLevelType w:val="hybridMultilevel"/>
-    <w:tmpl w:val="F8E29CBE"/>
-    <w:lvl w:ilvl="0" w:tplc="BA142860">
+    <w:tmpl w:val="7EFCE9A4"/>
+    <w:lvl w:ilvl="0" w:tplc="EBE2EBC0">
       <w:start w:val="1"/>
       <w:numFmt w:val="bullet"/>
       <w:pStyle w:val="ElencoPuntato"/>
@@ -10067,14 +10008,6 @@
   </w:num>
   <w:numIdMacAtCleanup w:val="29"/>
 </w:numbering>
-</file>
-
-<file path=word/people.xml><?xml version="1.0" encoding="utf-8"?>
-<w15:people xmlns:wpc="http://schemas.microsoft.com/office/word/2010/wordprocessingCanvas" xmlns:cx="http://schemas.microsoft.com/office/drawing/2014/chartex" xmlns:cx1="http://schemas.microsoft.com/office/drawing/2015/9/8/chartex" xmlns:cx2="http://schemas.microsoft.com/office/drawing/2015/10/21/chartex" xmlns:cx3="http://schemas.microsoft.com/office/drawing/2016/5/9/chartex" xmlns:cx4="http://schemas.microsoft.com/office/drawing/2016/5/10/chartex" xmlns:cx5="http://schemas.microsoft.com/office/drawing/2016/5/11/chartex" xmlns:cx6="http://schemas.microsoft.com/office/drawing/2016/5/12/chartex" xmlns:cx7="http://schemas.microsoft.com/office/drawing/2016/5/13/chartex" xmlns:cx8="http://schemas.microsoft.com/office/drawing/2016/5/14/chartex" xmlns:mc="http://schemas.openxmlformats.org/markup-compatibility/2006" xmlns:aink="http://schemas.microsoft.com/office/drawing/2016/ink" xmlns:am3d="http://schemas.microsoft.com/office/drawing/2017/model3d" xmlns:o="urn:schemas-microsoft-com:office:office" xmlns:oel="http://schemas.microsoft.com/office/2019/extlst" xmlns:r="http://schemas.openxmlformats.org/officeDocument/2006/relationships" xmlns:m="http://schemas.openxmlformats.org/officeDocument/2006/math" xmlns:v="urn:schemas-microsoft-com:vml" xmlns:wp14="http://schemas.microsoft.com/office/word/2010/wordprocessingDrawing" xmlns:wp="http://schemas.openxmlformats.org/drawingml/2006/wordprocessingDrawing" xmlns:w10="urn:schemas-microsoft-com:office:word" xmlns:w="http://schemas.openxmlformats.org/wordprocessingml/2006/main" xmlns:w14="http://schemas.microsoft.com/office/word/2010/wordml" xmlns:w15="http://schemas.microsoft.com/office/word/2012/wordml" xmlns:w16cex="http://schemas.microsoft.com/office/word/2018/wordml/cex" xmlns:w16cid="http://schemas.microsoft.com/office/word/2016/wordml/cid" xmlns:w16="http://schemas.microsoft.com/office/word/2018/wordml" xmlns:w16du="http://schemas.microsoft.com/office/word/2023/wordml/word16du" xmlns:w16sdtdh="http://schemas.microsoft.com/office/word/2020/wordml/sdtdatahash" xmlns:w16sdtfl="http://schemas.microsoft.com/office/word/2024/wordml/sdtformatlock" xmlns:w16se="http://schemas.microsoft.com/office/word/2015/wordml/symex" xmlns:wpg="http://schemas.microsoft.com/office/word/2010/wordprocessingGroup" xmlns:wpi="http://schemas.microsoft.com/office/word/2010/wordprocessingInk" xmlns:wne="http://schemas.microsoft.com/office/word/2006/wordml" xmlns:wps="http://schemas.microsoft.com/office/word/2010/wordprocessingShape" mc:Ignorable="w14 w15 w16se w16cid w16 w16cex w16sdtdh w16sdtfl w16du wp14">
-  <w15:person w15:author="Giovanna Toti">
-    <w15:presenceInfo w15:providerId="AD" w15:userId="S::giovanna.toti@arsenalia.group::21170ed1-5e81-4097-9f56-9ada46c250ec"/>
-  </w15:person>
-</w15:people>
 </file>
 
 <file path=word/styles.xml><?xml version="1.0" encoding="utf-8"?>
@@ -11849,12 +11782,13 @@
     <w:link w:val="ElencoPuntatoCarattere"/>
     <w:autoRedefine/>
     <w:qFormat/>
-    <w:rsid w:val="00D63CCE"/>
+    <w:rsid w:val="00C551EC"/>
     <w:pPr>
       <w:numPr>
         <w:numId w:val="29"/>
       </w:numPr>
       <w:spacing w:before="60" w:after="60" w:line="259" w:lineRule="auto"/>
+      <w:jc w:val="both"/>
     </w:pPr>
     <w:rPr>
       <w:rFonts w:cs="Lucida Sans Unicode"/>
@@ -12566,7 +12500,7 @@
     <w:name w:val="Elenco Puntato Carattere"/>
     <w:basedOn w:val="DefaultParagraphFont"/>
     <w:link w:val="ElencoPuntato"/>
-    <w:rsid w:val="00D63CCE"/>
+    <w:rsid w:val="00C551EC"/>
     <w:rPr>
       <w:rFonts w:cs="Lucida Sans Unicode"/>
       <w:sz w:val="22"/>
@@ -12855,7 +12789,6 @@
       <w:tblStyleColBandSize w:val="1"/>
     </w:tblPr>
     <w:tcPr>
-      <w:shd w:val="clear" w:color="auto" w:fill="auto"/>
       <w:tcMar>
         <w:top w:w="40" w:type="dxa"/>
         <w:left w:w="40" w:type="dxa"/>
@@ -14859,12 +14792,7 @@
 </file>
 
 <file path=customXml/item1.xml><?xml version="1.0" encoding="utf-8"?>
-<?mso-contentType ?>
-<FormTemplates xmlns="http://schemas.microsoft.com/sharepoint/v3/contenttype/forms">
-  <Display>DocumentLibraryForm</Display>
-  <Edit>DocumentLibraryForm</Edit>
-  <New>DocumentLibraryForm</New>
-</FormTemplates>
+<b:Sources xmlns:b="http://schemas.openxmlformats.org/officeDocument/2006/bibliography" xmlns="http://schemas.openxmlformats.org/officeDocument/2006/bibliography" SelectedStyle="\APASixthEditionOfficeOnline.xsl" StyleName="APA" Version="6"/>
 </file>
 
 <file path=customXml/item2.xml><?xml version="1.0" encoding="utf-8"?>
@@ -15139,7 +15067,12 @@
 </file>
 
 <file path=customXml/item3.xml><?xml version="1.0" encoding="utf-8"?>
-<b:Sources xmlns:b="http://schemas.openxmlformats.org/officeDocument/2006/bibliography" xmlns="http://schemas.openxmlformats.org/officeDocument/2006/bibliography" SelectedStyle="\APASixthEditionOfficeOnline.xsl" StyleName="APA" Version="6"/>
+<?mso-contentType ?>
+<FormTemplates xmlns="http://schemas.microsoft.com/sharepoint/v3/contenttype/forms">
+  <Display>DocumentLibraryForm</Display>
+  <Edit>DocumentLibraryForm</Edit>
+  <New>DocumentLibraryForm</New>
+</FormTemplates>
 </file>
 
 <file path=customXml/item4.xml><?xml version="1.0" encoding="utf-8"?>
@@ -15172,9 +15105,9 @@
 </file>
 
 <file path=customXml/itemProps1.xml><?xml version="1.0" encoding="utf-8"?>
-<ds:datastoreItem xmlns:ds="http://schemas.openxmlformats.org/officeDocument/2006/customXml" ds:itemID="{05AA1533-93E3-4AF4-9131-5323324A4C4F}">
+<ds:datastoreItem xmlns:ds="http://schemas.openxmlformats.org/officeDocument/2006/customXml" ds:itemID="{1DF50EB7-229A-4C67-A5FC-D3C25E5010A2}">
   <ds:schemaRefs>
-    <ds:schemaRef ds:uri="http://schemas.microsoft.com/sharepoint/v3/contenttype/forms"/>
+    <ds:schemaRef ds:uri="http://schemas.openxmlformats.org/officeDocument/2006/bibliography"/>
   </ds:schemaRefs>
 </ds:datastoreItem>
 </file>
@@ -15199,9 +15132,9 @@
 </file>
 
 <file path=customXml/itemProps3.xml><?xml version="1.0" encoding="utf-8"?>
-<ds:datastoreItem xmlns:ds="http://schemas.openxmlformats.org/officeDocument/2006/customXml" ds:itemID="{1DF50EB7-229A-4C67-A5FC-D3C25E5010A2}">
+<ds:datastoreItem xmlns:ds="http://schemas.openxmlformats.org/officeDocument/2006/customXml" ds:itemID="{05AA1533-93E3-4AF4-9131-5323324A4C4F}">
   <ds:schemaRefs>
-    <ds:schemaRef ds:uri="http://schemas.openxmlformats.org/officeDocument/2006/bibliography"/>
+    <ds:schemaRef ds:uri="http://schemas.microsoft.com/sharepoint/v3/contenttype/forms"/>
   </ds:schemaRefs>
 </ds:datastoreItem>
 </file>

</xml_diff>